<commit_message>
text et image pour les préstations
</commit_message>
<xml_diff>
--- a/Text/TextKash.docx
+++ b/Text/TextKash.docx
@@ -17,143 +17,211 @@
         </w:rPr>
         <w:t>Prestation</w:t>
       </w:r>
-    </w:p>
-    <w:p>
-      <w:pPr>
-        <w:spacing w:before="100" w:beforeAutospacing="1" w:after="100" w:afterAutospacing="1" w:line="270" w:lineRule="atLeast"/>
-        <w:rPr>
-          <w:rFonts w:ascii="Candara" w:eastAsia="Times New Roman" w:hAnsi="Candara" w:cs="Times New Roman"/>
-          <w:color w:val="333333"/>
-          <w:sz w:val="26"/>
-          <w:szCs w:val="26"/>
-          <w:lang w:val="fr-CH"/>
-        </w:rPr>
-      </w:pPr>
-      <w:r>
-        <w:rPr>
-          <w:rFonts w:ascii="Candara" w:eastAsia="Times New Roman" w:hAnsi="Candara" w:cs="Times New Roman"/>
-          <w:color w:val="333333"/>
-          <w:sz w:val="26"/>
-          <w:szCs w:val="26"/>
-          <w:lang w:val="fr-CH"/>
-        </w:rPr>
-        <w:t>Text Elementaire :</w:t>
-      </w:r>
-    </w:p>
-    <w:p>
-      <w:pPr>
-        <w:numPr>
-          <w:ilvl w:val="0"/>
-          <w:numId w:val="1"/>
-        </w:numPr>
-        <w:spacing w:before="100" w:beforeAutospacing="1" w:after="100" w:afterAutospacing="1" w:line="270" w:lineRule="atLeast"/>
-        <w:ind w:left="375"/>
-        <w:rPr>
-          <w:rFonts w:ascii="Candara" w:eastAsia="Times New Roman" w:hAnsi="Candara" w:cs="Times New Roman"/>
-          <w:color w:val="333333"/>
-          <w:sz w:val="26"/>
-          <w:szCs w:val="26"/>
-          <w:lang w:val="fr-CH"/>
-        </w:rPr>
-      </w:pPr>
-      <w:r>
-        <w:rPr>
-          <w:rFonts w:ascii="Candara" w:eastAsia="Times New Roman" w:hAnsi="Candara" w:cs="Times New Roman"/>
-          <w:color w:val="333333"/>
-          <w:sz w:val="26"/>
-          <w:szCs w:val="26"/>
-          <w:lang w:val="fr-CH"/>
-        </w:rPr>
-        <w:t>Diagnostic simplifié avec examen visuel à la réception des installations neuves, vérifications de concordance, contrôle des étanchéités, de l’état de propreté, du bon écoulement des condensats, de la filtration</w:t>
-      </w:r>
-    </w:p>
-    <w:p>
-      <w:pPr>
-        <w:numPr>
-          <w:ilvl w:val="0"/>
-          <w:numId w:val="1"/>
-        </w:numPr>
-        <w:spacing w:before="100" w:beforeAutospacing="1" w:after="100" w:afterAutospacing="1" w:line="270" w:lineRule="atLeast"/>
-        <w:ind w:left="375"/>
-        <w:rPr>
-          <w:rFonts w:ascii="Candara" w:eastAsia="Times New Roman" w:hAnsi="Candara" w:cs="Times New Roman"/>
-          <w:color w:val="333333"/>
-          <w:sz w:val="26"/>
-          <w:szCs w:val="26"/>
-          <w:lang w:val="fr-CH"/>
-        </w:rPr>
-      </w:pPr>
-      <w:r>
-        <w:rPr>
-          <w:rFonts w:ascii="Candara" w:eastAsia="Times New Roman" w:hAnsi="Candara" w:cs="Times New Roman"/>
-          <w:color w:val="333333"/>
-          <w:sz w:val="26"/>
-          <w:szCs w:val="26"/>
-          <w:lang w:val="fr-CH"/>
-        </w:rPr>
-        <w:t>Diagnostic approfondi avec relevés de performances, contrôle de fonctionnement, con-trôle des débits d’air, renouvellement horaire, pressions, sens d’écoulement</w:t>
-      </w:r>
-    </w:p>
-    <w:p>
-      <w:pPr>
-        <w:numPr>
-          <w:ilvl w:val="0"/>
-          <w:numId w:val="1"/>
-        </w:numPr>
-        <w:spacing w:before="100" w:beforeAutospacing="1" w:after="100" w:afterAutospacing="1" w:line="270" w:lineRule="atLeast"/>
-        <w:ind w:left="375"/>
-        <w:rPr>
-          <w:rFonts w:ascii="Candara" w:eastAsia="Times New Roman" w:hAnsi="Candara" w:cs="Times New Roman"/>
-          <w:color w:val="333333"/>
-          <w:sz w:val="26"/>
-          <w:szCs w:val="26"/>
-          <w:lang w:val="fr-CH"/>
-        </w:rPr>
-      </w:pPr>
-      <w:r>
-        <w:rPr>
-          <w:rFonts w:ascii="Candara" w:eastAsia="Times New Roman" w:hAnsi="Candara" w:cs="Times New Roman"/>
-          <w:color w:val="333333"/>
-          <w:sz w:val="26"/>
-          <w:szCs w:val="26"/>
-          <w:lang w:val="fr-CH"/>
-        </w:rPr>
-        <w:t>Diagnostic spécifique en cas de dysfonctionnement, insuffisance de débits, nuisance sonore, transfert d’odeurs, présence d’humidité, courants d’air</w:t>
-      </w:r>
-    </w:p>
-    <w:p>
-      <w:pPr>
-        <w:spacing w:before="100" w:beforeAutospacing="1" w:after="100" w:afterAutospacing="1" w:line="270" w:lineRule="atLeast"/>
-        <w:rPr>
-          <w:rFonts w:ascii="Candara" w:eastAsia="Times New Roman" w:hAnsi="Candara" w:cs="Times New Roman"/>
-          <w:color w:val="333333"/>
-          <w:sz w:val="26"/>
-          <w:szCs w:val="26"/>
-          <w:lang w:val="fr-CH"/>
-        </w:rPr>
-      </w:pPr>
-    </w:p>
-    <w:p>
-      <w:pPr>
-        <w:numPr>
-          <w:ilvl w:val="0"/>
-          <w:numId w:val="1"/>
-        </w:numPr>
-        <w:spacing w:before="100" w:beforeAutospacing="1" w:after="100" w:afterAutospacing="1" w:line="270" w:lineRule="atLeast"/>
-        <w:rPr>
-          <w:rFonts w:ascii="Candara" w:eastAsia="Times New Roman" w:hAnsi="Candara" w:cs="Times New Roman"/>
-          <w:color w:val="333333"/>
-          <w:sz w:val="26"/>
-          <w:szCs w:val="26"/>
-          <w:lang w:val="fr-CH"/>
-        </w:rPr>
-      </w:pPr>
-      <w:r>
-        <w:rPr>
-          <w:rFonts w:ascii="Candara" w:eastAsia="Times New Roman" w:hAnsi="Candara" w:cs="Times New Roman"/>
-          <w:color w:val="333333"/>
-          <w:sz w:val="26"/>
-          <w:szCs w:val="26"/>
+      <w:r>
+        <w:rPr>
+          <w:rFonts w:eastAsia="Times New Roman"/>
+          <w:lang w:val="fr-CH"/>
+        </w:rPr>
+        <w:t>s</w:t>
+      </w:r>
+    </w:p>
+    <w:p>
+      <w:pPr>
+        <w:pStyle w:val="Titre2"/>
+        <w:rPr>
+          <w:rFonts w:eastAsia="Times New Roman"/>
+          <w:lang w:val="fr-CH"/>
+        </w:rPr>
+      </w:pPr>
+      <w:r>
+        <w:rPr>
+          <w:rFonts w:eastAsia="Times New Roman"/>
+          <w:lang w:val="fr-CH"/>
+        </w:rPr>
+        <w:t>Chauffag</w:t>
+      </w:r>
+      <w:r>
+        <w:rPr>
+          <w:rFonts w:eastAsia="Times New Roman"/>
+          <w:lang w:val="fr-CH"/>
+        </w:rPr>
+        <w:t>e</w:t>
+      </w:r>
+    </w:p>
+    <w:p>
+      <w:pPr>
+        <w:rPr>
+          <w:rFonts w:ascii="Candara" w:eastAsia="Times New Roman" w:hAnsi="Candara" w:cs="Times New Roman"/>
+          <w:color w:val="333333"/>
+          <w:sz w:val="24"/>
+          <w:szCs w:val="24"/>
+          <w:lang w:val="fr-CH"/>
+        </w:rPr>
+      </w:pPr>
+      <w:r>
+        <w:rPr>
+          <w:rFonts w:ascii="Candara" w:eastAsia="Times New Roman" w:hAnsi="Candara" w:cs="Times New Roman"/>
+          <w:color w:val="333333"/>
+          <w:sz w:val="24"/>
+          <w:szCs w:val="24"/>
+          <w:lang w:val="fr-CH"/>
+        </w:rPr>
+        <w:t>Diagnostic simplifié avec examen visuel à la réception des installations</w:t>
+      </w:r>
+      <w:r>
+        <w:rPr>
+          <w:rFonts w:ascii="Candara" w:eastAsia="Times New Roman" w:hAnsi="Candara" w:cs="Times New Roman"/>
+          <w:color w:val="333333"/>
+          <w:sz w:val="24"/>
+          <w:szCs w:val="24"/>
+          <w:lang w:val="fr-CH"/>
+        </w:rPr>
+        <w:t>, vérifications de concordance.</w:t>
+      </w:r>
+    </w:p>
+    <w:p>
+      <w:pPr>
+        <w:rPr>
+          <w:rFonts w:ascii="Candara" w:eastAsia="Times New Roman" w:hAnsi="Candara" w:cs="Times New Roman"/>
+          <w:color w:val="333333"/>
+          <w:sz w:val="24"/>
+          <w:szCs w:val="24"/>
+          <w:lang w:val="fr-CH"/>
+        </w:rPr>
+      </w:pPr>
+      <w:r>
+        <w:rPr>
+          <w:rFonts w:ascii="Candara" w:eastAsia="Times New Roman" w:hAnsi="Candara" w:cs="Times New Roman"/>
+          <w:color w:val="333333"/>
+          <w:sz w:val="24"/>
+          <w:szCs w:val="24"/>
+          <w:lang w:val="fr-CH"/>
+        </w:rPr>
+        <w:t xml:space="preserve">Diagnostic approfondi avec relevés de performances, </w:t>
+      </w:r>
+      <w:r>
+        <w:rPr>
+          <w:rFonts w:ascii="Candara" w:eastAsia="Times New Roman" w:hAnsi="Candara" w:cs="Times New Roman"/>
+          <w:color w:val="333333"/>
+          <w:sz w:val="24"/>
+          <w:szCs w:val="24"/>
+          <w:lang w:val="fr-CH"/>
+        </w:rPr>
+        <w:t>contrôle de fonctionnement, con</w:t>
+      </w:r>
+      <w:r>
+        <w:rPr>
+          <w:rFonts w:ascii="Candara" w:eastAsia="Times New Roman" w:hAnsi="Candara" w:cs="Times New Roman"/>
+          <w:color w:val="333333"/>
+          <w:sz w:val="24"/>
+          <w:szCs w:val="24"/>
+          <w:lang w:val="fr-CH"/>
+        </w:rPr>
+        <w:t>trôle des débits d’</w:t>
+      </w:r>
+      <w:r>
+        <w:rPr>
+          <w:rFonts w:ascii="Candara" w:eastAsia="Times New Roman" w:hAnsi="Candara" w:cs="Times New Roman"/>
+          <w:color w:val="333333"/>
+          <w:sz w:val="24"/>
+          <w:szCs w:val="24"/>
+          <w:lang w:val="fr-CH"/>
+        </w:rPr>
+        <w:t xml:space="preserve">eau. </w:t>
+      </w:r>
+    </w:p>
+    <w:p>
+      <w:pPr>
+        <w:rPr>
+          <w:rFonts w:ascii="Candara" w:eastAsia="Times New Roman" w:hAnsi="Candara" w:cs="Times New Roman"/>
+          <w:color w:val="333333"/>
+          <w:sz w:val="24"/>
+          <w:szCs w:val="24"/>
+          <w:lang w:val="fr-CH"/>
+        </w:rPr>
+      </w:pPr>
+      <w:r>
+        <w:rPr>
+          <w:rFonts w:ascii="Candara" w:eastAsia="Times New Roman" w:hAnsi="Candara" w:cs="Times New Roman"/>
+          <w:color w:val="333333"/>
+          <w:sz w:val="24"/>
+          <w:szCs w:val="24"/>
+          <w:lang w:val="fr-CH"/>
+        </w:rPr>
+        <w:t>Diagnostic spécifique en cas de dysfonctionnement</w:t>
+      </w:r>
+      <w:r>
+        <w:rPr>
+          <w:rFonts w:ascii="Candara" w:eastAsia="Times New Roman" w:hAnsi="Candara" w:cs="Times New Roman"/>
+          <w:color w:val="333333"/>
+          <w:sz w:val="24"/>
+          <w:szCs w:val="24"/>
+          <w:lang w:val="fr-CH"/>
+        </w:rPr>
+        <w:t xml:space="preserve">. </w:t>
+      </w:r>
+    </w:p>
+    <w:p>
+      <w:pPr>
+        <w:rPr>
+          <w:rFonts w:ascii="Candara" w:eastAsia="Times New Roman" w:hAnsi="Candara" w:cs="Times New Roman"/>
+          <w:color w:val="333333"/>
+          <w:sz w:val="24"/>
+          <w:szCs w:val="24"/>
+          <w:lang w:val="fr-CH"/>
+        </w:rPr>
+      </w:pPr>
+      <w:r>
+        <w:rPr>
+          <w:rFonts w:ascii="Candara" w:eastAsia="Times New Roman" w:hAnsi="Candara" w:cs="Times New Roman"/>
+          <w:color w:val="333333"/>
+          <w:sz w:val="24"/>
+          <w:szCs w:val="24"/>
+          <w:lang w:val="fr-CH"/>
+        </w:rPr>
+        <w:t>Budgétisation prévisionnelle de ces anomalies, estimation du coût de remise en conformité</w:t>
+      </w:r>
+      <w:r>
+        <w:rPr>
+          <w:rFonts w:ascii="Candara" w:eastAsia="Times New Roman" w:hAnsi="Candara" w:cs="Times New Roman"/>
+          <w:color w:val="333333"/>
+          <w:sz w:val="24"/>
+          <w:szCs w:val="24"/>
+          <w:lang w:val="fr-CH"/>
+        </w:rPr>
+        <w:t xml:space="preserve">. </w:t>
+      </w:r>
+    </w:p>
+    <w:p>
+      <w:pPr>
+        <w:pStyle w:val="Titre2"/>
+        <w:rPr>
+          <w:lang w:val="fr-CH"/>
+        </w:rPr>
+      </w:pPr>
+      <w:r>
+        <w:rPr>
+          <w:lang w:val="fr-CH"/>
+        </w:rPr>
+        <w:t>Ventilation</w:t>
+      </w:r>
+    </w:p>
+    <w:p>
+      <w:pPr>
+        <w:rPr>
+          <w:rFonts w:ascii="Candara" w:eastAsia="Times New Roman" w:hAnsi="Candara" w:cs="Times New Roman"/>
+          <w:color w:val="333333"/>
+          <w:sz w:val="24"/>
+          <w:szCs w:val="24"/>
+          <w:lang w:val="fr-CH"/>
+        </w:rPr>
+      </w:pPr>
+      <w:r>
+        <w:rPr>
+          <w:rFonts w:ascii="Candara" w:eastAsia="Times New Roman" w:hAnsi="Candara" w:cs="Times New Roman"/>
+          <w:color w:val="333333"/>
+          <w:sz w:val="24"/>
+          <w:szCs w:val="24"/>
           <w:lang w:val="fr-CH"/>
         </w:rPr>
         <w:t>Recherche d’anomalies de conception et/ou fonctionnelles, défauts de maintenance, vétusté</w:t>
@@ -161,110 +229,201 @@
     </w:p>
     <w:p>
       <w:pPr>
-        <w:numPr>
-          <w:ilvl w:val="0"/>
-          <w:numId w:val="1"/>
-        </w:numPr>
-        <w:spacing w:before="100" w:beforeAutospacing="1" w:after="100" w:afterAutospacing="1" w:line="270" w:lineRule="atLeast"/>
-        <w:rPr>
-          <w:rFonts w:ascii="Candara" w:eastAsia="Times New Roman" w:hAnsi="Candara" w:cs="Times New Roman"/>
-          <w:color w:val="333333"/>
-          <w:sz w:val="26"/>
-          <w:szCs w:val="26"/>
-          <w:lang w:val="fr-CH"/>
-        </w:rPr>
-      </w:pPr>
-      <w:r>
-        <w:rPr>
-          <w:rFonts w:ascii="Candara" w:eastAsia="Times New Roman" w:hAnsi="Candara" w:cs="Times New Roman"/>
-          <w:color w:val="333333"/>
-          <w:sz w:val="26"/>
-          <w:szCs w:val="26"/>
+        <w:rPr>
+          <w:rFonts w:ascii="Candara" w:eastAsia="Times New Roman" w:hAnsi="Candara" w:cs="Times New Roman"/>
+          <w:color w:val="333333"/>
+          <w:sz w:val="24"/>
+          <w:szCs w:val="24"/>
+          <w:lang w:val="fr-CH"/>
+        </w:rPr>
+      </w:pPr>
+      <w:r>
+        <w:rPr>
+          <w:rFonts w:ascii="Candara" w:eastAsia="Times New Roman" w:hAnsi="Candara" w:cs="Times New Roman"/>
+          <w:color w:val="333333"/>
+          <w:sz w:val="24"/>
+          <w:szCs w:val="24"/>
           <w:lang w:val="fr-CH"/>
         </w:rPr>
         <w:t>Budgétisation prévisionnelle de ces anomalies, estimation du coût de remise en conformité</w:t>
       </w:r>
-    </w:p>
-    <w:p>
-      <w:pPr>
-        <w:numPr>
-          <w:ilvl w:val="0"/>
-          <w:numId w:val="1"/>
-        </w:numPr>
-        <w:spacing w:before="100" w:beforeAutospacing="1" w:after="100" w:afterAutospacing="1" w:line="270" w:lineRule="atLeast"/>
-        <w:rPr>
-          <w:rFonts w:ascii="Candara" w:eastAsia="Times New Roman" w:hAnsi="Candara" w:cs="Times New Roman"/>
-          <w:color w:val="333333"/>
-          <w:sz w:val="26"/>
-          <w:szCs w:val="26"/>
-          <w:lang w:val="fr-CH"/>
-        </w:rPr>
-      </w:pPr>
-      <w:r>
-        <w:rPr>
-          <w:rFonts w:ascii="Candara" w:eastAsia="Times New Roman" w:hAnsi="Candara" w:cs="Times New Roman"/>
-          <w:color w:val="333333"/>
-          <w:sz w:val="26"/>
-          <w:szCs w:val="26"/>
+      <w:r>
+        <w:rPr>
+          <w:rFonts w:ascii="Candara" w:eastAsia="Times New Roman" w:hAnsi="Candara" w:cs="Times New Roman"/>
+          <w:color w:val="333333"/>
+          <w:sz w:val="24"/>
+          <w:szCs w:val="24"/>
+          <w:lang w:val="fr-CH"/>
+        </w:rPr>
+        <w:t>.</w:t>
+      </w:r>
+    </w:p>
+    <w:p>
+      <w:pPr>
+        <w:rPr>
+          <w:rFonts w:ascii="Candara" w:eastAsia="Times New Roman" w:hAnsi="Candara" w:cs="Times New Roman"/>
+          <w:color w:val="333333"/>
+          <w:sz w:val="24"/>
+          <w:szCs w:val="24"/>
+          <w:lang w:val="fr-CH"/>
+        </w:rPr>
+      </w:pPr>
+      <w:r>
+        <w:rPr>
+          <w:rFonts w:ascii="Candara" w:eastAsia="Times New Roman" w:hAnsi="Candara" w:cs="Times New Roman"/>
+          <w:color w:val="333333"/>
+          <w:sz w:val="24"/>
+          <w:szCs w:val="24"/>
           <w:lang w:val="fr-CH"/>
         </w:rPr>
         <w:t>Evaluation de la gestion de la maintenance et des contrôles périodiques réalisés</w:t>
       </w:r>
-    </w:p>
-    <w:p>
-      <w:pPr>
-        <w:numPr>
-          <w:ilvl w:val="0"/>
-          <w:numId w:val="1"/>
-        </w:numPr>
-        <w:spacing w:before="100" w:beforeAutospacing="1" w:after="100" w:afterAutospacing="1" w:line="270" w:lineRule="atLeast"/>
-        <w:rPr>
-          <w:rFonts w:ascii="Candara" w:eastAsia="Times New Roman" w:hAnsi="Candara" w:cs="Times New Roman"/>
-          <w:color w:val="333333"/>
-          <w:sz w:val="26"/>
-          <w:szCs w:val="26"/>
-          <w:lang w:val="fr-CH"/>
-        </w:rPr>
-      </w:pPr>
-      <w:r>
-        <w:rPr>
-          <w:rFonts w:ascii="Candara" w:eastAsia="Times New Roman" w:hAnsi="Candara" w:cs="Times New Roman"/>
-          <w:color w:val="333333"/>
-          <w:sz w:val="26"/>
-          <w:szCs w:val="26"/>
+      <w:r>
+        <w:rPr>
+          <w:rFonts w:ascii="Candara" w:eastAsia="Times New Roman" w:hAnsi="Candara" w:cs="Times New Roman"/>
+          <w:color w:val="333333"/>
+          <w:sz w:val="24"/>
+          <w:szCs w:val="24"/>
+          <w:lang w:val="fr-CH"/>
+        </w:rPr>
+        <w:t>.</w:t>
+      </w:r>
+    </w:p>
+    <w:p>
+      <w:pPr>
+        <w:rPr>
+          <w:rFonts w:ascii="Candara" w:eastAsia="Times New Roman" w:hAnsi="Candara" w:cs="Times New Roman"/>
+          <w:color w:val="333333"/>
+          <w:sz w:val="24"/>
+          <w:szCs w:val="24"/>
+          <w:lang w:val="fr-CH"/>
+        </w:rPr>
+      </w:pPr>
+      <w:r>
+        <w:rPr>
+          <w:rFonts w:ascii="Candara" w:eastAsia="Times New Roman" w:hAnsi="Candara" w:cs="Times New Roman"/>
+          <w:color w:val="333333"/>
+          <w:sz w:val="24"/>
+          <w:szCs w:val="24"/>
           <w:lang w:val="fr-CH"/>
         </w:rPr>
         <w:t>Evaluation de la gestion documentaire relative aux installations, dossier de l’installation, notice d’instruction, consigne d’utilisation</w:t>
       </w:r>
+      <w:r>
+        <w:rPr>
+          <w:rFonts w:ascii="Candara" w:eastAsia="Times New Roman" w:hAnsi="Candara" w:cs="Times New Roman"/>
+          <w:color w:val="333333"/>
+          <w:sz w:val="24"/>
+          <w:szCs w:val="24"/>
+          <w:lang w:val="fr-CH"/>
+        </w:rPr>
+        <w:t>.</w:t>
+      </w:r>
     </w:p>
     <w:p>
       <w:pPr>
         <w:pStyle w:val="Titre2"/>
         <w:rPr>
-          <w:rFonts w:eastAsia="Times New Roman"/>
-          <w:lang w:val="fr-CH"/>
-        </w:rPr>
-      </w:pPr>
-      <w:r>
-        <w:rPr>
-          <w:rFonts w:eastAsia="Times New Roman"/>
-          <w:lang w:val="fr-CH"/>
-        </w:rPr>
-        <w:t>Chauffage</w:t>
-      </w:r>
-    </w:p>
-    <w:p>
-      <w:pPr>
-        <w:rPr>
-          <w:lang w:val="fr-CH"/>
-        </w:rPr>
-      </w:pPr>
-      <w:r>
-        <w:rPr>
-          <w:lang w:val="fr-CH"/>
-        </w:rPr>
-        <w:t>…</w:t>
-      </w:r>
+          <w:lang w:val="fr-CH"/>
+        </w:rPr>
+      </w:pPr>
+      <w:r>
+        <w:rPr>
+          <w:lang w:val="fr-CH"/>
+        </w:rPr>
+        <w:t>Climatisation</w:t>
+      </w:r>
+    </w:p>
+    <w:p>
+      <w:pPr>
+        <w:rPr>
+          <w:rFonts w:ascii="Candara" w:eastAsia="Times New Roman" w:hAnsi="Candara" w:cs="Times New Roman"/>
+          <w:color w:val="333333"/>
+          <w:sz w:val="24"/>
+          <w:szCs w:val="24"/>
+          <w:lang w:val="fr-CH"/>
+        </w:rPr>
+      </w:pPr>
+      <w:r>
+        <w:rPr>
+          <w:rFonts w:ascii="Candara" w:eastAsia="Times New Roman" w:hAnsi="Candara" w:cs="Times New Roman"/>
+          <w:color w:val="333333"/>
+          <w:sz w:val="24"/>
+          <w:szCs w:val="24"/>
+          <w:lang w:val="fr-CH"/>
+        </w:rPr>
+        <w:t>Diagnostic simplifié avec examen visuel à la réception des installations, vérifications de concordance.</w:t>
+      </w:r>
+    </w:p>
+    <w:p>
+      <w:pPr>
+        <w:rPr>
+          <w:rFonts w:ascii="Candara" w:eastAsia="Times New Roman" w:hAnsi="Candara" w:cs="Times New Roman"/>
+          <w:color w:val="333333"/>
+          <w:sz w:val="24"/>
+          <w:szCs w:val="24"/>
+          <w:lang w:val="fr-CH"/>
+        </w:rPr>
+      </w:pPr>
+      <w:r>
+        <w:rPr>
+          <w:rFonts w:ascii="Candara" w:eastAsia="Times New Roman" w:hAnsi="Candara" w:cs="Times New Roman"/>
+          <w:color w:val="333333"/>
+          <w:sz w:val="24"/>
+          <w:szCs w:val="24"/>
+          <w:lang w:val="fr-CH"/>
+        </w:rPr>
+        <w:t xml:space="preserve">Diagnostic approfondi avec relevés de performances, contrôle de fonctionnement, contrôle des débits d’eau. </w:t>
+      </w:r>
+    </w:p>
+    <w:p>
+      <w:pPr>
+        <w:rPr>
+          <w:rFonts w:ascii="Candara" w:eastAsia="Times New Roman" w:hAnsi="Candara" w:cs="Times New Roman"/>
+          <w:color w:val="333333"/>
+          <w:sz w:val="24"/>
+          <w:szCs w:val="24"/>
+          <w:lang w:val="fr-CH"/>
+        </w:rPr>
+      </w:pPr>
+      <w:r>
+        <w:rPr>
+          <w:rFonts w:ascii="Candara" w:eastAsia="Times New Roman" w:hAnsi="Candara" w:cs="Times New Roman"/>
+          <w:color w:val="333333"/>
+          <w:sz w:val="24"/>
+          <w:szCs w:val="24"/>
+          <w:lang w:val="fr-CH"/>
+        </w:rPr>
+        <w:t xml:space="preserve">Diagnostic spécifique en cas de dysfonctionnement. </w:t>
+      </w:r>
+    </w:p>
+    <w:p>
+      <w:pPr>
+        <w:rPr>
+          <w:rFonts w:ascii="Candara" w:eastAsia="Times New Roman" w:hAnsi="Candara" w:cs="Times New Roman"/>
+          <w:color w:val="333333"/>
+          <w:sz w:val="24"/>
+          <w:szCs w:val="24"/>
+          <w:lang w:val="fr-CH"/>
+        </w:rPr>
+      </w:pPr>
+      <w:r>
+        <w:rPr>
+          <w:rFonts w:ascii="Candara" w:eastAsia="Times New Roman" w:hAnsi="Candara" w:cs="Times New Roman"/>
+          <w:color w:val="333333"/>
+          <w:sz w:val="24"/>
+          <w:szCs w:val="24"/>
+          <w:lang w:val="fr-CH"/>
+        </w:rPr>
+        <w:t xml:space="preserve">Budgétisation prévisionnelle de ces anomalies, estimation du coût de remise en conformité. </w:t>
+      </w:r>
+    </w:p>
+    <w:p>
+      <w:pPr>
+        <w:rPr>
+          <w:lang w:val="fr-CH"/>
+        </w:rPr>
+      </w:pPr>
     </w:p>
     <w:p>
       <w:pPr>
@@ -277,20 +436,48 @@
         <w:rPr>
           <w:lang w:val="fr-CH"/>
         </w:rPr>
-        <w:t>Ventilation</w:t>
-      </w:r>
-    </w:p>
-    <w:p>
-      <w:pPr>
-        <w:rPr>
-          <w:lang w:val="fr-CH"/>
-        </w:rPr>
-      </w:pPr>
-      <w:r>
-        <w:rPr>
-          <w:lang w:val="fr-CH"/>
-        </w:rPr>
-        <w:t>…</w:t>
+        <w:t>Sanitaire</w:t>
+      </w:r>
+    </w:p>
+    <w:p>
+      <w:pPr>
+        <w:rPr>
+          <w:rFonts w:ascii="Candara" w:eastAsia="Times New Roman" w:hAnsi="Candara" w:cs="Times New Roman"/>
+          <w:color w:val="333333"/>
+          <w:sz w:val="24"/>
+          <w:szCs w:val="24"/>
+          <w:lang w:val="fr-CH"/>
+        </w:rPr>
+      </w:pPr>
+      <w:r>
+        <w:rPr>
+          <w:rFonts w:ascii="Candara" w:eastAsia="Times New Roman" w:hAnsi="Candara" w:cs="Times New Roman"/>
+          <w:color w:val="333333"/>
+          <w:sz w:val="24"/>
+          <w:szCs w:val="24"/>
+          <w:lang w:val="fr-CH"/>
+        </w:rPr>
+        <w:t>Diagnostic simplifié avec examen visuel à la réception des installations, vérifications de concordance.</w:t>
+      </w:r>
+      <w:r>
+        <w:rPr>
+          <w:rFonts w:ascii="Candara" w:eastAsia="Times New Roman" w:hAnsi="Candara" w:cs="Times New Roman"/>
+          <w:color w:val="333333"/>
+          <w:sz w:val="24"/>
+          <w:szCs w:val="24"/>
+          <w:lang w:val="fr-CH"/>
+        </w:rPr>
+        <w:t xml:space="preserve"> </w:t>
+      </w:r>
+      <w:r>
+        <w:rPr>
+          <w:rFonts w:ascii="Candara" w:eastAsia="Times New Roman" w:hAnsi="Candara" w:cs="Times New Roman"/>
+          <w:color w:val="333333"/>
+          <w:sz w:val="24"/>
+          <w:szCs w:val="24"/>
+          <w:lang w:val="fr-CH"/>
+        </w:rPr>
+        <w:t xml:space="preserve"> </w:t>
       </w:r>
     </w:p>
     <w:p>
@@ -304,20 +491,28 @@
         <w:rPr>
           <w:lang w:val="fr-CH"/>
         </w:rPr>
-        <w:t>Climatisation</w:t>
-      </w:r>
-    </w:p>
-    <w:p>
-      <w:pPr>
-        <w:rPr>
-          <w:lang w:val="fr-CH"/>
-        </w:rPr>
-      </w:pPr>
-      <w:r>
-        <w:rPr>
-          <w:lang w:val="fr-CH"/>
-        </w:rPr>
-        <w:t>…</w:t>
+        <w:t>Electricité</w:t>
+      </w:r>
+    </w:p>
+    <w:p>
+      <w:pPr>
+        <w:rPr>
+          <w:rFonts w:ascii="Candara" w:eastAsia="Times New Roman" w:hAnsi="Candara" w:cs="Times New Roman"/>
+          <w:color w:val="333333"/>
+          <w:sz w:val="24"/>
+          <w:szCs w:val="24"/>
+          <w:lang w:val="fr-CH"/>
+        </w:rPr>
+      </w:pPr>
+      <w:r>
+        <w:rPr>
+          <w:rFonts w:ascii="Candara" w:eastAsia="Times New Roman" w:hAnsi="Candara" w:cs="Times New Roman"/>
+          <w:color w:val="333333"/>
+          <w:sz w:val="24"/>
+          <w:szCs w:val="24"/>
+          <w:lang w:val="fr-CH"/>
+        </w:rPr>
+        <w:t xml:space="preserve">Diagnostic simplifié avec examen visuel à la réception des installations, vérifications de concordance.  </w:t>
       </w:r>
     </w:p>
     <w:p>
@@ -331,74 +526,28 @@
         <w:rPr>
           <w:lang w:val="fr-CH"/>
         </w:rPr>
-        <w:t>Sanitaire</w:t>
-      </w:r>
-    </w:p>
-    <w:p>
-      <w:pPr>
-        <w:rPr>
-          <w:lang w:val="fr-CH"/>
-        </w:rPr>
-      </w:pPr>
-      <w:r>
-        <w:rPr>
-          <w:lang w:val="fr-CH"/>
-        </w:rPr>
-        <w:t>…</w:t>
-      </w:r>
-    </w:p>
-    <w:p>
-      <w:pPr>
-        <w:pStyle w:val="Titre2"/>
-        <w:rPr>
-          <w:lang w:val="fr-CH"/>
-        </w:rPr>
-      </w:pPr>
-      <w:r>
-        <w:rPr>
-          <w:lang w:val="fr-CH"/>
-        </w:rPr>
-        <w:t>Electricité</w:t>
-      </w:r>
-    </w:p>
-    <w:p>
-      <w:pPr>
-        <w:rPr>
-          <w:lang w:val="fr-CH"/>
-        </w:rPr>
-      </w:pPr>
-      <w:r>
-        <w:rPr>
-          <w:lang w:val="fr-CH"/>
-        </w:rPr>
-        <w:t>…</w:t>
-      </w:r>
-    </w:p>
-    <w:p>
-      <w:pPr>
-        <w:pStyle w:val="Titre2"/>
-        <w:rPr>
-          <w:lang w:val="fr-CH"/>
-        </w:rPr>
-      </w:pPr>
-      <w:r>
-        <w:rPr>
-          <w:lang w:val="fr-CH"/>
-        </w:rPr>
         <w:t>Régulation</w:t>
       </w:r>
     </w:p>
     <w:p>
       <w:pPr>
         <w:rPr>
-          <w:lang w:val="fr-CH"/>
-        </w:rPr>
-      </w:pPr>
-      <w:r>
-        <w:rPr>
-          <w:lang w:val="fr-CH"/>
-        </w:rPr>
-        <w:t>…</w:t>
+          <w:rFonts w:ascii="Candara" w:eastAsia="Times New Roman" w:hAnsi="Candara" w:cs="Times New Roman"/>
+          <w:color w:val="333333"/>
+          <w:sz w:val="24"/>
+          <w:szCs w:val="24"/>
+          <w:lang w:val="fr-CH"/>
+        </w:rPr>
+      </w:pPr>
+      <w:r>
+        <w:rPr>
+          <w:rFonts w:ascii="Candara" w:eastAsia="Times New Roman" w:hAnsi="Candara" w:cs="Times New Roman"/>
+          <w:color w:val="333333"/>
+          <w:sz w:val="24"/>
+          <w:szCs w:val="24"/>
+          <w:lang w:val="fr-CH"/>
+        </w:rPr>
+        <w:t xml:space="preserve">Diagnostic simplifié avec examen visuel à la réception des installations, vérifications de concordance.  </w:t>
       </w:r>
     </w:p>
     <w:p>
@@ -419,14 +568,22 @@
     <w:p>
       <w:pPr>
         <w:rPr>
-          <w:lang w:val="fr-CH"/>
-        </w:rPr>
-      </w:pPr>
-      <w:r>
-        <w:rPr>
-          <w:lang w:val="fr-CH"/>
-        </w:rPr>
-        <w:t>…</w:t>
+          <w:rFonts w:ascii="Candara" w:eastAsia="Times New Roman" w:hAnsi="Candara" w:cs="Times New Roman"/>
+          <w:color w:val="333333"/>
+          <w:sz w:val="24"/>
+          <w:szCs w:val="24"/>
+          <w:lang w:val="fr-CH"/>
+        </w:rPr>
+      </w:pPr>
+      <w:r>
+        <w:rPr>
+          <w:rFonts w:ascii="Candara" w:eastAsia="Times New Roman" w:hAnsi="Candara" w:cs="Times New Roman"/>
+          <w:color w:val="333333"/>
+          <w:sz w:val="24"/>
+          <w:szCs w:val="24"/>
+          <w:lang w:val="fr-CH"/>
+        </w:rPr>
+        <w:t xml:space="preserve">Diagnostic simplifié avec examen visuel à la réception des installations, vérifications de concordance.  </w:t>
       </w:r>
     </w:p>
     <w:p>
@@ -446,14 +603,22 @@
     <w:p>
       <w:pPr>
         <w:rPr>
-          <w:lang w:val="fr-CH"/>
-        </w:rPr>
-      </w:pPr>
-      <w:r>
-        <w:rPr>
-          <w:lang w:val="fr-CH"/>
-        </w:rPr>
-        <w:t>…</w:t>
+          <w:rFonts w:ascii="Candara" w:eastAsia="Times New Roman" w:hAnsi="Candara" w:cs="Times New Roman"/>
+          <w:color w:val="333333"/>
+          <w:sz w:val="24"/>
+          <w:szCs w:val="24"/>
+          <w:lang w:val="fr-CH"/>
+        </w:rPr>
+      </w:pPr>
+      <w:r>
+        <w:rPr>
+          <w:rFonts w:ascii="Candara" w:eastAsia="Times New Roman" w:hAnsi="Candara" w:cs="Times New Roman"/>
+          <w:color w:val="333333"/>
+          <w:sz w:val="24"/>
+          <w:szCs w:val="24"/>
+          <w:lang w:val="fr-CH"/>
+        </w:rPr>
+        <w:t xml:space="preserve">Diagnostic simplifié avec examen visuel à la réception des installations, vérifications de concordance.  </w:t>
       </w:r>
     </w:p>
     <w:p>
@@ -473,14 +638,402 @@
     <w:p>
       <w:pPr>
         <w:rPr>
-          <w:lang w:val="fr-CH"/>
-        </w:rPr>
-      </w:pPr>
+          <w:rFonts w:ascii="Candara" w:eastAsia="Times New Roman" w:hAnsi="Candara" w:cs="Times New Roman"/>
+          <w:color w:val="333333"/>
+          <w:sz w:val="24"/>
+          <w:szCs w:val="24"/>
+          <w:lang w:val="fr-CH"/>
+        </w:rPr>
+      </w:pPr>
+      <w:r>
+        <w:rPr>
+          <w:rFonts w:ascii="Candara" w:eastAsia="Times New Roman" w:hAnsi="Candara" w:cs="Times New Roman"/>
+          <w:color w:val="333333"/>
+          <w:sz w:val="24"/>
+          <w:szCs w:val="24"/>
+          <w:lang w:val="fr-CH"/>
+        </w:rPr>
+        <w:t xml:space="preserve">Analyse du projet </w:t>
+      </w:r>
+      <w:r>
+        <w:rPr>
+          <w:rFonts w:ascii="Candara" w:eastAsia="Times New Roman" w:hAnsi="Candara" w:cs="Times New Roman"/>
+          <w:color w:val="333333"/>
+          <w:sz w:val="24"/>
+          <w:szCs w:val="24"/>
+          <w:lang w:val="fr-CH"/>
+        </w:rPr>
+        <w:t xml:space="preserve">et proposition de solutions optimales pour la gestion énergétique de l’objet. </w:t>
+      </w:r>
+    </w:p>
+    <w:p>
+      <w:pPr>
+        <w:rPr>
+          <w:rFonts w:ascii="Candara" w:eastAsia="Times New Roman" w:hAnsi="Candara" w:cs="Times New Roman"/>
+          <w:color w:val="333333"/>
+          <w:sz w:val="24"/>
+          <w:szCs w:val="24"/>
+          <w:lang w:val="fr-CH"/>
+        </w:rPr>
+      </w:pPr>
+      <w:r>
+        <w:rPr>
+          <w:rFonts w:ascii="Candara" w:eastAsia="Times New Roman" w:hAnsi="Candara" w:cs="Times New Roman"/>
+          <w:color w:val="333333"/>
+          <w:sz w:val="24"/>
+          <w:szCs w:val="24"/>
+          <w:lang w:val="fr-CH"/>
+        </w:rPr>
+        <w:t xml:space="preserve">Mise en œuvre du tournant énergétique, remplacement des énergies fossiles, mazout et gaz par les énergies renouvelables. </w:t>
+      </w:r>
+    </w:p>
+    <w:p>
+      <w:pPr>
+        <w:rPr>
+          <w:rFonts w:ascii="Candara" w:eastAsia="Times New Roman" w:hAnsi="Candara" w:cs="Times New Roman"/>
+          <w:color w:val="333333"/>
+          <w:sz w:val="24"/>
+          <w:szCs w:val="24"/>
+          <w:lang w:val="fr-CH"/>
+        </w:rPr>
+      </w:pPr>
+      <w:r>
+        <w:rPr>
+          <w:rFonts w:ascii="Candara" w:eastAsia="Times New Roman" w:hAnsi="Candara" w:cs="Times New Roman"/>
+          <w:color w:val="333333"/>
+          <w:sz w:val="24"/>
+          <w:szCs w:val="24"/>
+          <w:lang w:val="fr-CH"/>
+        </w:rPr>
+        <w:t xml:space="preserve">Mise en place de concept visant l’autonomie énergétique. </w:t>
+      </w:r>
+    </w:p>
+    <w:p>
+      <w:pPr>
+        <w:rPr>
+          <w:rFonts w:ascii="Candara" w:eastAsia="Times New Roman" w:hAnsi="Candara" w:cs="Times New Roman"/>
+          <w:color w:val="333333"/>
+          <w:sz w:val="24"/>
+          <w:szCs w:val="24"/>
+          <w:lang w:val="fr-CH"/>
+        </w:rPr>
+      </w:pPr>
+      <w:r>
+        <w:rPr>
+          <w:rFonts w:ascii="Candara" w:eastAsia="Times New Roman" w:hAnsi="Candara" w:cs="Times New Roman"/>
+          <w:color w:val="333333"/>
+          <w:sz w:val="24"/>
+          <w:szCs w:val="24"/>
+          <w:lang w:val="fr-CH"/>
+        </w:rPr>
+        <w:t xml:space="preserve">Stockage d’énergie journalière, mensuel et annuel. </w:t>
+      </w:r>
+    </w:p>
+    <w:p>
+      <w:pPr>
+        <w:pStyle w:val="Titre1"/>
+        <w:rPr>
+          <w:lang w:val="fr-CH"/>
+        </w:rPr>
+      </w:pPr>
+      <w:r>
+        <w:rPr>
+          <w:lang w:val="fr-CH"/>
+        </w:rPr>
+        <w:t>Solutions</w:t>
+      </w:r>
+    </w:p>
+    <w:p>
+      <w:pPr>
+        <w:rPr>
+          <w:rFonts w:ascii="Candara" w:eastAsia="Times New Roman" w:hAnsi="Candara" w:cs="Times New Roman"/>
+          <w:color w:val="333333"/>
+          <w:sz w:val="24"/>
+          <w:szCs w:val="24"/>
+          <w:lang w:val="fr-CH"/>
+        </w:rPr>
+      </w:pPr>
+      <w:r>
+        <w:rPr>
+          <w:rFonts w:ascii="Candara" w:eastAsia="Times New Roman" w:hAnsi="Candara" w:cs="Times New Roman"/>
+          <w:color w:val="333333"/>
+          <w:sz w:val="24"/>
+          <w:szCs w:val="24"/>
+          <w:lang w:val="fr-CH"/>
+        </w:rPr>
+        <w:t xml:space="preserve">Mise en œuvre du tournant énergétique, remplacement des énergies fossiles, mazout et gaz par les énergies renouvelables. </w:t>
+      </w:r>
+    </w:p>
+    <w:p>
+      <w:pPr>
+        <w:rPr>
+          <w:rFonts w:ascii="Candara" w:eastAsia="Times New Roman" w:hAnsi="Candara" w:cs="Times New Roman"/>
+          <w:color w:val="333333"/>
+          <w:sz w:val="24"/>
+          <w:szCs w:val="24"/>
+          <w:lang w:val="fr-CH"/>
+        </w:rPr>
+      </w:pPr>
+      <w:r>
+        <w:rPr>
+          <w:rFonts w:ascii="Candara" w:eastAsia="Times New Roman" w:hAnsi="Candara" w:cs="Times New Roman"/>
+          <w:color w:val="333333"/>
+          <w:sz w:val="24"/>
+          <w:szCs w:val="24"/>
+          <w:lang w:val="fr-CH"/>
+        </w:rPr>
+        <w:t xml:space="preserve">Mise en place de concept visant l’autonomie énergétique. </w:t>
+      </w:r>
+    </w:p>
+    <w:p>
+      <w:pPr>
+        <w:rPr>
+          <w:rFonts w:ascii="Candara" w:eastAsia="Times New Roman" w:hAnsi="Candara" w:cs="Times New Roman"/>
+          <w:color w:val="333333"/>
+          <w:sz w:val="24"/>
+          <w:szCs w:val="24"/>
+          <w:lang w:val="fr-CH"/>
+        </w:rPr>
+      </w:pPr>
+      <w:r>
+        <w:rPr>
+          <w:rFonts w:ascii="Candara" w:eastAsia="Times New Roman" w:hAnsi="Candara" w:cs="Times New Roman"/>
+          <w:color w:val="333333"/>
+          <w:sz w:val="24"/>
+          <w:szCs w:val="24"/>
+          <w:lang w:val="fr-CH"/>
+        </w:rPr>
+        <w:t xml:space="preserve">Utilisation de pompe à chaleur avec en priorité des sondes géothermiques. </w:t>
+      </w:r>
+    </w:p>
+    <w:p>
+      <w:pPr>
+        <w:rPr>
+          <w:rFonts w:ascii="Candara" w:eastAsia="Times New Roman" w:hAnsi="Candara" w:cs="Times New Roman"/>
+          <w:color w:val="333333"/>
+          <w:sz w:val="24"/>
+          <w:szCs w:val="24"/>
+          <w:lang w:val="fr-CH"/>
+        </w:rPr>
+      </w:pPr>
+      <w:r>
+        <w:rPr>
+          <w:rFonts w:ascii="Candara" w:eastAsia="Times New Roman" w:hAnsi="Candara" w:cs="Times New Roman"/>
+          <w:color w:val="333333"/>
+          <w:sz w:val="24"/>
+          <w:szCs w:val="24"/>
+          <w:lang w:val="fr-CH"/>
+        </w:rPr>
+        <w:t>Utilisation des solutions photovoltaïques en toi</w:t>
+      </w:r>
+      <w:r>
+        <w:rPr>
+          <w:rFonts w:ascii="Candara" w:eastAsia="Times New Roman" w:hAnsi="Candara" w:cs="Times New Roman"/>
+          <w:color w:val="333333"/>
+          <w:sz w:val="24"/>
+          <w:szCs w:val="24"/>
+          <w:lang w:val="fr-CH"/>
+        </w:rPr>
+        <w:t>ture et</w:t>
+      </w:r>
+      <w:r>
+        <w:rPr>
+          <w:rFonts w:ascii="Candara" w:eastAsia="Times New Roman" w:hAnsi="Candara" w:cs="Times New Roman"/>
+          <w:color w:val="333333"/>
+          <w:sz w:val="24"/>
+          <w:szCs w:val="24"/>
+          <w:lang w:val="fr-CH"/>
+        </w:rPr>
+        <w:t xml:space="preserve"> en façade. </w:t>
+      </w:r>
+    </w:p>
+    <w:p>
+      <w:pPr>
+        <w:rPr>
+          <w:rFonts w:ascii="Candara" w:eastAsia="Times New Roman" w:hAnsi="Candara" w:cs="Times New Roman"/>
+          <w:color w:val="333333"/>
+          <w:sz w:val="24"/>
+          <w:szCs w:val="24"/>
+          <w:lang w:val="fr-CH"/>
+        </w:rPr>
+      </w:pPr>
+      <w:r>
+        <w:rPr>
+          <w:rFonts w:ascii="Candara" w:eastAsia="Times New Roman" w:hAnsi="Candara" w:cs="Times New Roman"/>
+          <w:color w:val="333333"/>
+          <w:sz w:val="24"/>
+          <w:szCs w:val="24"/>
+          <w:lang w:val="fr-CH"/>
+        </w:rPr>
+        <w:t xml:space="preserve">Utilisation de batteries électriques afin d’assurer l’autonomie </w:t>
+      </w:r>
+      <w:r>
+        <w:rPr>
+          <w:rFonts w:ascii="Candara" w:eastAsia="Times New Roman" w:hAnsi="Candara" w:cs="Times New Roman"/>
+          <w:color w:val="333333"/>
+          <w:sz w:val="24"/>
+          <w:szCs w:val="24"/>
+          <w:lang w:val="fr-CH"/>
+        </w:rPr>
+        <w:t>électrique</w:t>
+      </w:r>
+      <w:r>
+        <w:rPr>
+          <w:rFonts w:ascii="Candara" w:eastAsia="Times New Roman" w:hAnsi="Candara" w:cs="Times New Roman"/>
+          <w:color w:val="333333"/>
+          <w:sz w:val="24"/>
+          <w:szCs w:val="24"/>
+          <w:lang w:val="fr-CH"/>
+        </w:rPr>
+        <w:t xml:space="preserve">. </w:t>
+      </w:r>
+    </w:p>
+    <w:p>
+      <w:pPr>
+        <w:rPr>
+          <w:rFonts w:ascii="Candara" w:eastAsia="Times New Roman" w:hAnsi="Candara" w:cs="Times New Roman"/>
+          <w:color w:val="333333"/>
+          <w:sz w:val="24"/>
+          <w:szCs w:val="24"/>
+          <w:lang w:val="fr-CH"/>
+        </w:rPr>
+      </w:pPr>
+      <w:r>
+        <w:rPr>
+          <w:rFonts w:ascii="Candara" w:eastAsia="Times New Roman" w:hAnsi="Candara" w:cs="Times New Roman"/>
+          <w:color w:val="333333"/>
+          <w:sz w:val="24"/>
+          <w:szCs w:val="24"/>
+          <w:lang w:val="fr-CH"/>
+        </w:rPr>
+        <w:t xml:space="preserve">Utilisation de réservoir de stockage hydraulique saisonnier, accumulation en été de l’énergie solaire thermique et utilisation de celle-ci en hiver. </w:t>
+      </w:r>
+    </w:p>
+    <w:p>
+      <w:pPr>
+        <w:rPr>
+          <w:rFonts w:ascii="Candara" w:eastAsia="Times New Roman" w:hAnsi="Candara" w:cs="Times New Roman"/>
+          <w:color w:val="333333"/>
+          <w:sz w:val="24"/>
+          <w:szCs w:val="24"/>
+          <w:lang w:val="fr-CH"/>
+        </w:rPr>
+      </w:pPr>
+      <w:r>
+        <w:rPr>
+          <w:rFonts w:ascii="Candara" w:eastAsia="Times New Roman" w:hAnsi="Candara" w:cs="Times New Roman"/>
+          <w:color w:val="333333"/>
+          <w:sz w:val="24"/>
+          <w:szCs w:val="24"/>
+          <w:lang w:val="fr-CH"/>
+        </w:rPr>
+        <w:t xml:space="preserve">Régénération du stockage saisonnier par l’utilisation de pompe à chaleur, pour chauffer en hiver et rafraichir en été. </w:t>
+      </w:r>
+    </w:p>
+    <w:p>
+      <w:pPr>
+        <w:rPr>
+          <w:rFonts w:ascii="Candara" w:eastAsia="Times New Roman" w:hAnsi="Candara" w:cs="Times New Roman"/>
+          <w:color w:val="333333"/>
+          <w:sz w:val="24"/>
+          <w:szCs w:val="24"/>
+          <w:lang w:val="fr-CH"/>
+        </w:rPr>
+      </w:pPr>
+      <w:r>
+        <w:rPr>
+          <w:rFonts w:ascii="Candara" w:eastAsia="Times New Roman" w:hAnsi="Candara" w:cs="Times New Roman"/>
+          <w:color w:val="333333"/>
+          <w:sz w:val="24"/>
+          <w:szCs w:val="24"/>
+          <w:lang w:val="fr-CH"/>
+        </w:rPr>
+        <w:t xml:space="preserve">Mise en place de ventilation mécanique contrôlée, centralisée ou par appartement, </w:t>
+      </w:r>
+      <w:r>
+        <w:rPr>
+          <w:rFonts w:ascii="Candara" w:eastAsia="Times New Roman" w:hAnsi="Candara" w:cs="Times New Roman"/>
+          <w:color w:val="333333"/>
+          <w:sz w:val="24"/>
+          <w:szCs w:val="24"/>
+          <w:lang w:val="fr-CH"/>
+        </w:rPr>
+        <w:t xml:space="preserve">afin d’assurer une parfaite atmosphère dans les locaux et un renouvellement d’air adéquat. </w:t>
+      </w:r>
+    </w:p>
+    <w:p>
+      <w:pPr>
+        <w:rPr>
+          <w:rFonts w:ascii="Candara" w:eastAsia="Times New Roman" w:hAnsi="Candara" w:cs="Times New Roman"/>
+          <w:color w:val="333333"/>
+          <w:sz w:val="24"/>
+          <w:szCs w:val="24"/>
+          <w:lang w:val="fr-CH"/>
+        </w:rPr>
+      </w:pPr>
+      <w:r>
+        <w:rPr>
+          <w:rFonts w:ascii="Candara" w:eastAsia="Times New Roman" w:hAnsi="Candara" w:cs="Times New Roman"/>
+          <w:color w:val="333333"/>
+          <w:sz w:val="24"/>
+          <w:szCs w:val="24"/>
+          <w:lang w:val="fr-CH"/>
+        </w:rPr>
+        <w:t xml:space="preserve">Récupération et stockage d’eau de pluie pour utilisation dans les WC, les buanderies et pour l’arrosage. </w:t>
+      </w:r>
+    </w:p>
+    <w:p>
+      <w:pPr>
+        <w:rPr>
+          <w:rFonts w:ascii="Candara" w:eastAsia="Times New Roman" w:hAnsi="Candara" w:cs="Times New Roman"/>
+          <w:color w:val="333333"/>
+          <w:sz w:val="24"/>
+          <w:szCs w:val="24"/>
+          <w:lang w:val="fr-CH"/>
+        </w:rPr>
+      </w:pPr>
+      <w:r>
+        <w:rPr>
+          <w:rFonts w:ascii="Candara" w:eastAsia="Times New Roman" w:hAnsi="Candara" w:cs="Times New Roman"/>
+          <w:color w:val="333333"/>
+          <w:sz w:val="24"/>
+          <w:szCs w:val="24"/>
+          <w:lang w:val="fr-CH"/>
+        </w:rPr>
+        <w:t xml:space="preserve">Intégration de l’ensemble dans le système domotique du </w:t>
+      </w:r>
+      <w:r>
+        <w:rPr>
+          <w:rFonts w:ascii="Candara" w:eastAsia="Times New Roman" w:hAnsi="Candara" w:cs="Times New Roman"/>
+          <w:color w:val="333333"/>
+          <w:sz w:val="24"/>
+          <w:szCs w:val="24"/>
+          <w:lang w:val="fr-CH"/>
+        </w:rPr>
+        <w:t>bâtiment</w:t>
+      </w:r>
+      <w:r>
+        <w:rPr>
+          <w:rFonts w:ascii="Candara" w:eastAsia="Times New Roman" w:hAnsi="Candara" w:cs="Times New Roman"/>
+          <w:color w:val="333333"/>
+          <w:sz w:val="24"/>
+          <w:szCs w:val="24"/>
+          <w:lang w:val="fr-CH"/>
+        </w:rPr>
+        <w:t xml:space="preserve">, mise à disposition des éléments sur smartphone. </w:t>
+      </w:r>
       <w:bookmarkStart w:id="0" w:name="_GoBack"/>
       <w:bookmarkEnd w:id="0"/>
     </w:p>
     <w:p>
       <w:pPr>
+        <w:rPr>
+          <w:lang w:val="fr-CH"/>
+        </w:rPr>
+      </w:pPr>
+    </w:p>
+    <w:p>
+      <w:pPr>
         <w:pStyle w:val="Titre1"/>
         <w:rPr>
           <w:lang w:val="fr-CH"/>
@@ -490,7 +1043,60 @@
         <w:rPr>
           <w:lang w:val="fr-CH"/>
         </w:rPr>
-        <w:t>Solutions</w:t>
+        <w:lastRenderedPageBreak/>
+        <w:t xml:space="preserve">Remarque </w:t>
+      </w:r>
+    </w:p>
+    <w:p>
+      <w:pPr>
+        <w:rPr>
+          <w:lang w:val="fr-CH"/>
+        </w:rPr>
+      </w:pPr>
+      <w:r>
+        <w:rPr>
+          <w:lang w:val="fr-CH"/>
+        </w:rPr>
+        <w:t>T</w:t>
+      </w:r>
+      <w:r>
+        <w:rPr>
+          <w:lang w:val="fr-CH"/>
+        </w:rPr>
+        <w:t xml:space="preserve">onton a </w:t>
+      </w:r>
+      <w:proofErr w:type="spellStart"/>
+      <w:r>
+        <w:rPr>
+          <w:lang w:val="fr-CH"/>
+        </w:rPr>
+        <w:t>checké</w:t>
+      </w:r>
+      <w:proofErr w:type="spellEnd"/>
+      <w:r>
+        <w:rPr>
+          <w:lang w:val="fr-CH"/>
+        </w:rPr>
+        <w:t xml:space="preserve"> un peu le site et il aimerait légèrement modifier le texte d’intro :</w:t>
+      </w:r>
+    </w:p>
+    <w:p>
+      <w:pPr>
+        <w:rPr>
+          <w:lang w:val="fr-CH"/>
+        </w:rPr>
+      </w:pPr>
+      <w:r>
+        <w:rPr>
+          <w:lang w:val="fr-CH"/>
+        </w:rPr>
+        <w:t>La meilleure solution pour vos installations CVCSE, Chauffage, Ventilation, Climati</w:t>
+      </w:r>
+      <w:r>
+        <w:rPr>
+          <w:lang w:val="fr-CH"/>
+        </w:rPr>
+        <w:t>sation, Sanitaire, Electricité</w:t>
       </w:r>
     </w:p>
     <w:sectPr>
@@ -804,6 +1410,119 @@
     </w:lvl>
   </w:abstractNum>
   <w:abstractNum w:abstractNumId="2" w15:restartNumberingAfterBreak="0">
+    <w:nsid w:val="3DB15FBB"/>
+    <w:multiLevelType w:val="hybridMultilevel"/>
+    <w:tmpl w:val="A64C63DE"/>
+    <w:lvl w:ilvl="0" w:tplc="04090001">
+      <w:start w:val="1"/>
+      <w:numFmt w:val="bullet"/>
+      <w:lvlText w:val=""/>
+      <w:lvlJc w:val="left"/>
+      <w:pPr>
+        <w:ind w:left="720" w:hanging="360"/>
+      </w:pPr>
+      <w:rPr>
+        <w:rFonts w:ascii="Symbol" w:hAnsi="Symbol" w:hint="default"/>
+      </w:rPr>
+    </w:lvl>
+    <w:lvl w:ilvl="1" w:tplc="04090003" w:tentative="1">
+      <w:start w:val="1"/>
+      <w:numFmt w:val="bullet"/>
+      <w:lvlText w:val="o"/>
+      <w:lvlJc w:val="left"/>
+      <w:pPr>
+        <w:ind w:left="1440" w:hanging="360"/>
+      </w:pPr>
+      <w:rPr>
+        <w:rFonts w:ascii="Courier New" w:hAnsi="Courier New" w:cs="Courier New" w:hint="default"/>
+      </w:rPr>
+    </w:lvl>
+    <w:lvl w:ilvl="2" w:tplc="04090005" w:tentative="1">
+      <w:start w:val="1"/>
+      <w:numFmt w:val="bullet"/>
+      <w:lvlText w:val=""/>
+      <w:lvlJc w:val="left"/>
+      <w:pPr>
+        <w:ind w:left="2160" w:hanging="360"/>
+      </w:pPr>
+      <w:rPr>
+        <w:rFonts w:ascii="Wingdings" w:hAnsi="Wingdings" w:hint="default"/>
+      </w:rPr>
+    </w:lvl>
+    <w:lvl w:ilvl="3" w:tplc="04090001" w:tentative="1">
+      <w:start w:val="1"/>
+      <w:numFmt w:val="bullet"/>
+      <w:lvlText w:val=""/>
+      <w:lvlJc w:val="left"/>
+      <w:pPr>
+        <w:ind w:left="2880" w:hanging="360"/>
+      </w:pPr>
+      <w:rPr>
+        <w:rFonts w:ascii="Symbol" w:hAnsi="Symbol" w:hint="default"/>
+      </w:rPr>
+    </w:lvl>
+    <w:lvl w:ilvl="4" w:tplc="04090003" w:tentative="1">
+      <w:start w:val="1"/>
+      <w:numFmt w:val="bullet"/>
+      <w:lvlText w:val="o"/>
+      <w:lvlJc w:val="left"/>
+      <w:pPr>
+        <w:ind w:left="3600" w:hanging="360"/>
+      </w:pPr>
+      <w:rPr>
+        <w:rFonts w:ascii="Courier New" w:hAnsi="Courier New" w:cs="Courier New" w:hint="default"/>
+      </w:rPr>
+    </w:lvl>
+    <w:lvl w:ilvl="5" w:tplc="04090005" w:tentative="1">
+      <w:start w:val="1"/>
+      <w:numFmt w:val="bullet"/>
+      <w:lvlText w:val=""/>
+      <w:lvlJc w:val="left"/>
+      <w:pPr>
+        <w:ind w:left="4320" w:hanging="360"/>
+      </w:pPr>
+      <w:rPr>
+        <w:rFonts w:ascii="Wingdings" w:hAnsi="Wingdings" w:hint="default"/>
+      </w:rPr>
+    </w:lvl>
+    <w:lvl w:ilvl="6" w:tplc="04090001" w:tentative="1">
+      <w:start w:val="1"/>
+      <w:numFmt w:val="bullet"/>
+      <w:lvlText w:val=""/>
+      <w:lvlJc w:val="left"/>
+      <w:pPr>
+        <w:ind w:left="5040" w:hanging="360"/>
+      </w:pPr>
+      <w:rPr>
+        <w:rFonts w:ascii="Symbol" w:hAnsi="Symbol" w:hint="default"/>
+      </w:rPr>
+    </w:lvl>
+    <w:lvl w:ilvl="7" w:tplc="04090003" w:tentative="1">
+      <w:start w:val="1"/>
+      <w:numFmt w:val="bullet"/>
+      <w:lvlText w:val="o"/>
+      <w:lvlJc w:val="left"/>
+      <w:pPr>
+        <w:ind w:left="5760" w:hanging="360"/>
+      </w:pPr>
+      <w:rPr>
+        <w:rFonts w:ascii="Courier New" w:hAnsi="Courier New" w:cs="Courier New" w:hint="default"/>
+      </w:rPr>
+    </w:lvl>
+    <w:lvl w:ilvl="8" w:tplc="04090005" w:tentative="1">
+      <w:start w:val="1"/>
+      <w:numFmt w:val="bullet"/>
+      <w:lvlText w:val=""/>
+      <w:lvlJc w:val="left"/>
+      <w:pPr>
+        <w:ind w:left="6480" w:hanging="360"/>
+      </w:pPr>
+      <w:rPr>
+        <w:rFonts w:ascii="Wingdings" w:hAnsi="Wingdings" w:hint="default"/>
+      </w:rPr>
+    </w:lvl>
+  </w:abstractNum>
+  <w:abstractNum w:abstractNumId="3" w15:restartNumberingAfterBreak="0">
     <w:nsid w:val="44A41A9F"/>
     <w:multiLevelType w:val="multilevel"/>
     <w:tmpl w:val="E0FE18B4"/>
@@ -952,7 +1671,7 @@
       </w:rPr>
     </w:lvl>
   </w:abstractNum>
-  <w:abstractNum w:abstractNumId="3" w15:restartNumberingAfterBreak="0">
+  <w:abstractNum w:abstractNumId="4" w15:restartNumberingAfterBreak="0">
     <w:nsid w:val="5CBF5C60"/>
     <w:multiLevelType w:val="multilevel"/>
     <w:tmpl w:val="30E4E24E"/>
@@ -972,7 +1691,7 @@
         <w:sz w:val="20"/>
       </w:rPr>
     </w:lvl>
-    <w:lvl w:ilvl="1" w:tentative="1">
+    <w:lvl w:ilvl="1">
       <w:start w:val="1"/>
       <w:numFmt w:val="bullet"/>
       <w:lvlText w:val="o"/>
@@ -1101,7 +1820,7 @@
       </w:rPr>
     </w:lvl>
   </w:abstractNum>
-  <w:abstractNum w:abstractNumId="4" w15:restartNumberingAfterBreak="0">
+  <w:abstractNum w:abstractNumId="5" w15:restartNumberingAfterBreak="0">
     <w:nsid w:val="7C5F1E34"/>
     <w:multiLevelType w:val="multilevel"/>
     <w:tmpl w:val="C960F9D8"/>
@@ -1251,10 +1970,10 @@
     </w:lvl>
   </w:abstractNum>
   <w:num w:numId="1">
-    <w:abstractNumId w:val="3"/>
+    <w:abstractNumId w:val="4"/>
   </w:num>
   <w:num w:numId="2">
-    <w:abstractNumId w:val="4"/>
+    <w:abstractNumId w:val="5"/>
   </w:num>
   <w:num w:numId="3">
     <w:abstractNumId w:val="1"/>
@@ -1263,6 +1982,9 @@
     <w:abstractNumId w:val="0"/>
   </w:num>
   <w:num w:numId="5">
+    <w:abstractNumId w:val="3"/>
+  </w:num>
+  <w:num w:numId="6">
     <w:abstractNumId w:val="2"/>
   </w:num>
 </w:numbering>
@@ -1763,6 +2485,17 @@
       <w:shd w:val="solid" w:color="C45911" w:themeColor="accent2" w:themeShade="BF" w:fill="auto"/>
     </w:rPr>
   </w:style>
+  <w:style w:type="paragraph" w:styleId="Paragraphedeliste">
+    <w:name w:val="List Paragraph"/>
+    <w:basedOn w:val="Normal"/>
+    <w:uiPriority w:val="34"/>
+    <w:qFormat/>
+    <w:rsid w:val="00D76DEA"/>
+    <w:pPr>
+      <w:ind w:left="720"/>
+      <w:contextualSpacing/>
+    </w:pPr>
+  </w:style>
 </w:styles>
 </file>
 

</xml_diff>